<commit_message>
Continued with target platform analysis and added second diary entry
</commit_message>
<xml_diff>
--- a/Documentation/Requirements and Project Analysis/Research and Analysis/Target_Platform_Analysis_V0-1_Draft.docx
+++ b/Documentation/Requirements and Project Analysis/Research and Analysis/Target_Platform_Analysis_V0-1_Draft.docx
@@ -101,7 +101,7 @@
           <w:sz w:val="32"/>
           <w:szCs w:val="32"/>
         </w:rPr>
-        <w:t>Target Platform Analysis</w:t>
+        <w:t>Target Platform</w:t>
       </w:r>
       <w:r>
         <w:rPr>
@@ -110,39 +110,37 @@
           <w:sz w:val="32"/>
           <w:szCs w:val="32"/>
         </w:rPr>
-        <w:t xml:space="preserve"> Document</w:t>
-      </w:r>
-    </w:p>
-    <w:p>
-      <w:pPr>
-        <w:jc w:val="center"/>
+        <w:t xml:space="preserve"> and Audience</w:t>
+      </w:r>
+      <w:r>
         <w:rPr>
           <w:b/>
           <w:bCs/>
           <w:sz w:val="32"/>
           <w:szCs w:val="32"/>
         </w:rPr>
-      </w:pPr>
-      <w:r>
+        <w:t xml:space="preserve"> Analysis Document</w:t>
+      </w:r>
+    </w:p>
+    <w:p>
+      <w:pPr>
+        <w:jc w:val="center"/>
         <w:rPr>
           <w:b/>
           <w:bCs/>
           <w:sz w:val="32"/>
           <w:szCs w:val="32"/>
         </w:rPr>
-        <w:t>G4RR Computer Science and AI</w:t>
-      </w:r>
-    </w:p>
-    <w:p>
-      <w:pPr>
-        <w:jc w:val="center"/>
+      </w:pPr>
+      <w:r>
         <w:rPr>
           <w:b/>
           <w:bCs/>
           <w:sz w:val="32"/>
           <w:szCs w:val="32"/>
         </w:rPr>
-      </w:pPr>
+        <w:t>G4RR Computer Science and AI</w:t>
+      </w:r>
     </w:p>
     <w:p>
       <w:pPr>
@@ -216,6 +214,17 @@
         <w:rPr>
           <w:b/>
           <w:bCs/>
+          <w:sz w:val="32"/>
+          <w:szCs w:val="32"/>
+        </w:rPr>
+      </w:pPr>
+    </w:p>
+    <w:p>
+      <w:pPr>
+        <w:jc w:val="center"/>
+        <w:rPr>
+          <w:b/>
+          <w:bCs/>
           <w:sz w:val="22"/>
           <w:szCs w:val="22"/>
           <w:lang w:val="en-US"/>
@@ -261,27 +270,7 @@
           <w:szCs w:val="22"/>
           <w:lang w:val="en-US"/>
         </w:rPr>
-        <w:t>0.</w:t>
-      </w:r>
-      <w:r>
-        <w:rPr>
-          <w:b/>
-          <w:bCs/>
-          <w:sz w:val="22"/>
-          <w:szCs w:val="22"/>
-          <w:lang w:val="en-US"/>
-        </w:rPr>
-        <w:t>1</w:t>
-      </w:r>
-      <w:r>
-        <w:rPr>
-          <w:b/>
-          <w:bCs/>
-          <w:sz w:val="22"/>
-          <w:szCs w:val="22"/>
-          <w:lang w:val="en-US"/>
-        </w:rPr>
-        <w:t xml:space="preserve"> (Draft)</w:t>
+        <w:t>0.1 (Draft)</w:t>
       </w:r>
       <w:r>
         <w:rPr>
@@ -469,7 +458,30 @@
           <w:sz w:val="22"/>
           <w:szCs w:val="22"/>
         </w:rPr>
-        <w:t>The purpose of this document is to investigate the potential target-platforms for the AI-Driven Destiny 2 Coach Project. For correct context, the reader will have taken note of the Project Outline[1] document</w:t>
+        <w:t xml:space="preserve">The purpose of this document is to investigate the potential target-platforms for the AI-Driven Destiny 2 Coach Project. For correct context, the reader will have taken note of the Project </w:t>
+      </w:r>
+      <w:proofErr w:type="gramStart"/>
+      <w:r>
+        <w:rPr>
+          <w:sz w:val="22"/>
+          <w:szCs w:val="22"/>
+        </w:rPr>
+        <w:t>Outline[</w:t>
+      </w:r>
+      <w:proofErr w:type="gramEnd"/>
+      <w:r>
+        <w:rPr>
+          <w:sz w:val="22"/>
+          <w:szCs w:val="22"/>
+        </w:rPr>
+        <w:t>1] document</w:t>
+      </w:r>
+      <w:r>
+        <w:rPr>
+          <w:sz w:val="22"/>
+          <w:szCs w:val="22"/>
+        </w:rPr>
+        <w:t>.</w:t>
       </w:r>
     </w:p>
     <w:p>
@@ -587,7 +599,21 @@
           <w:sz w:val="22"/>
           <w:szCs w:val="22"/>
         </w:rPr>
-        <w:t>Investigate target audience</w:t>
+        <w:t>I</w:t>
+      </w:r>
+      <w:r>
+        <w:rPr>
+          <w:sz w:val="22"/>
+          <w:szCs w:val="22"/>
+        </w:rPr>
+        <w:t>dentify</w:t>
+      </w:r>
+      <w:r>
+        <w:rPr>
+          <w:sz w:val="22"/>
+          <w:szCs w:val="22"/>
+        </w:rPr>
+        <w:t xml:space="preserve"> target audience</w:t>
       </w:r>
     </w:p>
     <w:p>
@@ -618,18 +644,17 @@
           <w:ilvl w:val="0"/>
           <w:numId w:val="1"/>
         </w:numPr>
-        <w:jc w:val="both"/>
-        <w:rPr>
-          <w:sz w:val="22"/>
-          <w:szCs w:val="22"/>
-        </w:rPr>
-      </w:pPr>
-      <w:r>
-        <w:rPr>
-          <w:sz w:val="22"/>
-          <w:szCs w:val="22"/>
-        </w:rPr>
-        <w:t>Provide platform comparisons and evaluations</w:t>
+        <w:rPr>
+          <w:sz w:val="22"/>
+          <w:szCs w:val="22"/>
+        </w:rPr>
+      </w:pPr>
+      <w:r>
+        <w:rPr>
+          <w:sz w:val="22"/>
+          <w:szCs w:val="22"/>
+        </w:rPr>
+        <w:t>Provide examples of existing community tools</w:t>
       </w:r>
     </w:p>
     <w:p>
@@ -650,6 +675,27 @@
           <w:sz w:val="22"/>
           <w:szCs w:val="22"/>
         </w:rPr>
+        <w:t>Provide platform comparisons and evaluations</w:t>
+      </w:r>
+    </w:p>
+    <w:p>
+      <w:pPr>
+        <w:pStyle w:val="ListParagraph"/>
+        <w:numPr>
+          <w:ilvl w:val="0"/>
+          <w:numId w:val="1"/>
+        </w:numPr>
+        <w:jc w:val="both"/>
+        <w:rPr>
+          <w:sz w:val="22"/>
+          <w:szCs w:val="22"/>
+        </w:rPr>
+      </w:pPr>
+      <w:r>
+        <w:rPr>
+          <w:sz w:val="22"/>
+          <w:szCs w:val="22"/>
+        </w:rPr>
         <w:t>Define and justify the chosen target platform</w:t>
       </w:r>
     </w:p>
@@ -677,60 +723,19 @@
       <w:pPr>
         <w:jc w:val="both"/>
         <w:rPr>
+          <w:sz w:val="22"/>
+          <w:szCs w:val="22"/>
+        </w:rPr>
+      </w:pPr>
+      <w:r>
+        <w:rPr>
           <w:b/>
           <w:bCs/>
           <w:sz w:val="22"/>
           <w:szCs w:val="22"/>
           <w:u w:val="single"/>
         </w:rPr>
-      </w:pPr>
-      <w:r>
-        <w:rPr>
-          <w:b/>
-          <w:bCs/>
-          <w:sz w:val="22"/>
-          <w:szCs w:val="22"/>
-          <w:u w:val="single"/>
-        </w:rPr>
-        <w:t>Project Context</w:t>
-      </w:r>
-    </w:p>
-    <w:p>
-      <w:pPr>
-        <w:jc w:val="both"/>
-        <w:rPr>
-          <w:sz w:val="22"/>
-          <w:szCs w:val="22"/>
-        </w:rPr>
-      </w:pPr>
-      <w:r>
-        <w:rPr>
-          <w:sz w:val="22"/>
-          <w:szCs w:val="22"/>
-        </w:rPr>
-        <w:t>The project aims to create a Destiny 2 player coach to assist new and intermediary players in bridging the gap in knowledge required to become seasoned players.</w:t>
-      </w:r>
-    </w:p>
-    <w:p>
-      <w:pPr>
-        <w:jc w:val="both"/>
-        <w:rPr>
-          <w:b/>
-          <w:bCs/>
-          <w:sz w:val="22"/>
-          <w:szCs w:val="22"/>
-          <w:u w:val="single"/>
-        </w:rPr>
-      </w:pPr>
-      <w:r>
-        <w:rPr>
-          <w:b/>
-          <w:bCs/>
-          <w:sz w:val="22"/>
-          <w:szCs w:val="22"/>
-          <w:u w:val="single"/>
-        </w:rPr>
-        <w:t>Potential Platforms</w:t>
+        <w:t>Candidate Platforms</w:t>
       </w:r>
     </w:p>
     <w:p>
@@ -837,6 +842,28 @@
       <w:pPr>
         <w:jc w:val="both"/>
         <w:rPr>
+          <w:b/>
+          <w:bCs/>
+          <w:sz w:val="22"/>
+          <w:szCs w:val="22"/>
+          <w:u w:val="single"/>
+        </w:rPr>
+      </w:pPr>
+      <w:r>
+        <w:rPr>
+          <w:b/>
+          <w:bCs/>
+          <w:sz w:val="22"/>
+          <w:szCs w:val="22"/>
+          <w:u w:val="single"/>
+        </w:rPr>
+        <w:t>Exclusions</w:t>
+      </w:r>
+    </w:p>
+    <w:p>
+      <w:pPr>
+        <w:jc w:val="both"/>
+        <w:rPr>
           <w:sz w:val="22"/>
           <w:szCs w:val="22"/>
         </w:rPr>
@@ -860,14 +887,913 @@
           <w:sz w:val="22"/>
           <w:szCs w:val="22"/>
         </w:rPr>
-        <w:t>. From statistics published by Statista[2]</w:t>
-      </w:r>
-      <w:r>
-        <w:rPr>
-          <w:sz w:val="22"/>
-          <w:szCs w:val="22"/>
-        </w:rPr>
-        <w:t xml:space="preserve">, the leading cloud services have a combined 33.2 million users (Xbox Cloud, NVIDIA GeForce Now). In contrast, PC and Console </w:t>
+        <w:t xml:space="preserve"> for Destiny 2, meaning it is hard to discern what percentage of active players utilize cloud gaming services</w:t>
+      </w:r>
+      <w:r>
+        <w:rPr>
+          <w:sz w:val="22"/>
+          <w:szCs w:val="22"/>
+        </w:rPr>
+        <w:t xml:space="preserve">. </w:t>
+      </w:r>
+    </w:p>
+    <w:p>
+      <w:pPr>
+        <w:jc w:val="both"/>
+        <w:rPr>
+          <w:sz w:val="22"/>
+          <w:szCs w:val="22"/>
+        </w:rPr>
+      </w:pPr>
+      <w:r>
+        <w:rPr>
+          <w:sz w:val="22"/>
+          <w:szCs w:val="22"/>
+        </w:rPr>
+        <w:t xml:space="preserve">From statistics published by </w:t>
+      </w:r>
+      <w:proofErr w:type="gramStart"/>
+      <w:r>
+        <w:rPr>
+          <w:sz w:val="22"/>
+          <w:szCs w:val="22"/>
+        </w:rPr>
+        <w:t>Statista[</w:t>
+      </w:r>
+      <w:proofErr w:type="gramEnd"/>
+      <w:r>
+        <w:rPr>
+          <w:sz w:val="22"/>
+          <w:szCs w:val="22"/>
+        </w:rPr>
+        <w:t>2]</w:t>
+      </w:r>
+      <w:r>
+        <w:rPr>
+          <w:sz w:val="22"/>
+          <w:szCs w:val="22"/>
+        </w:rPr>
+        <w:t xml:space="preserve">, the leading cloud services have a combined 33.2 million users (Xbox Cloud, NVIDIA GeForce Now). In contrast, </w:t>
+      </w:r>
+      <w:proofErr w:type="gramStart"/>
+      <w:r>
+        <w:rPr>
+          <w:sz w:val="22"/>
+          <w:szCs w:val="22"/>
+        </w:rPr>
+        <w:t>Steam[</w:t>
+      </w:r>
+      <w:proofErr w:type="gramEnd"/>
+      <w:r>
+        <w:rPr>
+          <w:sz w:val="22"/>
+          <w:szCs w:val="22"/>
+        </w:rPr>
+        <w:t>3] for desktop PC has had a</w:t>
+      </w:r>
+      <w:r>
+        <w:rPr>
+          <w:sz w:val="22"/>
+          <w:szCs w:val="22"/>
+        </w:rPr>
+        <w:t xml:space="preserve"> peak upwards of 33 million players every month for the past year[4]STEAMDB, with a Newzoo report[5] </w:t>
+      </w:r>
+      <w:r>
+        <w:rPr>
+          <w:sz w:val="22"/>
+          <w:szCs w:val="22"/>
+        </w:rPr>
+        <w:lastRenderedPageBreak/>
+        <w:t>from 2023 finding 611 million console players in 2022</w:t>
+      </w:r>
+      <w:r>
+        <w:rPr>
+          <w:sz w:val="22"/>
+          <w:szCs w:val="22"/>
+        </w:rPr>
+        <w:t xml:space="preserve"> and upwards of 1.1 billion PC players. </w:t>
+      </w:r>
+      <w:r>
+        <w:rPr>
+          <w:sz w:val="22"/>
+          <w:szCs w:val="22"/>
+        </w:rPr>
+        <w:t xml:space="preserve">These numbers were expected to grow. </w:t>
+      </w:r>
+    </w:p>
+    <w:p>
+      <w:pPr>
+        <w:jc w:val="both"/>
+        <w:rPr>
+          <w:sz w:val="22"/>
+          <w:szCs w:val="22"/>
+        </w:rPr>
+      </w:pPr>
+      <w:r>
+        <w:rPr>
+          <w:sz w:val="22"/>
+          <w:szCs w:val="22"/>
+        </w:rPr>
+        <w:t xml:space="preserve">For these reasons, it is reasonable to exclude Linux and MacOS as potential targets due to their perceived </w:t>
+      </w:r>
+      <w:r>
+        <w:rPr>
+          <w:sz w:val="22"/>
+          <w:szCs w:val="22"/>
+        </w:rPr>
+        <w:t>lack of prevalence</w:t>
+      </w:r>
+      <w:r>
+        <w:rPr>
+          <w:sz w:val="22"/>
+          <w:szCs w:val="22"/>
+        </w:rPr>
+        <w:t xml:space="preserve"> in the context of this project</w:t>
+      </w:r>
+      <w:r>
+        <w:rPr>
+          <w:sz w:val="22"/>
+          <w:szCs w:val="22"/>
+        </w:rPr>
+        <w:t>.</w:t>
+      </w:r>
+    </w:p>
+    <w:p>
+      <w:pPr>
+        <w:jc w:val="center"/>
+        <w:rPr>
+          <w:b/>
+          <w:bCs/>
+          <w:sz w:val="40"/>
+          <w:szCs w:val="40"/>
+        </w:rPr>
+      </w:pPr>
+      <w:r>
+        <w:rPr>
+          <w:b/>
+          <w:bCs/>
+          <w:sz w:val="40"/>
+          <w:szCs w:val="40"/>
+        </w:rPr>
+        <w:t>Target Audience</w:t>
+      </w:r>
+      <w:r>
+        <w:rPr>
+          <w:b/>
+          <w:bCs/>
+          <w:sz w:val="40"/>
+          <w:szCs w:val="40"/>
+        </w:rPr>
+        <w:t xml:space="preserve"> and Use Case</w:t>
+      </w:r>
+      <w:r>
+        <w:rPr>
+          <w:b/>
+          <w:bCs/>
+          <w:sz w:val="40"/>
+          <w:szCs w:val="40"/>
+        </w:rPr>
+        <w:t xml:space="preserve"> Analysis</w:t>
+      </w:r>
+    </w:p>
+    <w:p>
+      <w:pPr>
+        <w:jc w:val="both"/>
+        <w:rPr>
+          <w:rFonts w:ascii="Aptos" w:hAnsi="Aptos"/>
+          <w:b/>
+          <w:bCs/>
+          <w:color w:val="000000"/>
+          <w:szCs w:val="22"/>
+          <w:u w:val="single"/>
+        </w:rPr>
+      </w:pPr>
+      <w:r>
+        <w:rPr>
+          <w:rFonts w:ascii="Aptos" w:hAnsi="Aptos"/>
+          <w:b/>
+          <w:bCs/>
+          <w:color w:val="000000"/>
+          <w:szCs w:val="22"/>
+          <w:u w:val="single"/>
+        </w:rPr>
+        <w:t>Outline</w:t>
+      </w:r>
+    </w:p>
+    <w:p>
+      <w:pPr>
+        <w:jc w:val="both"/>
+        <w:rPr>
+          <w:sz w:val="22"/>
+          <w:szCs w:val="22"/>
+        </w:rPr>
+      </w:pPr>
+      <w:proofErr w:type="gramStart"/>
+      <w:r>
+        <w:rPr>
+          <w:sz w:val="22"/>
+          <w:szCs w:val="22"/>
+        </w:rPr>
+        <w:t>In order to</w:t>
+      </w:r>
+      <w:proofErr w:type="gramEnd"/>
+      <w:r>
+        <w:rPr>
+          <w:sz w:val="22"/>
+          <w:szCs w:val="22"/>
+        </w:rPr>
+        <w:t xml:space="preserve"> create a product that is available</w:t>
+      </w:r>
+      <w:r>
+        <w:rPr>
+          <w:sz w:val="22"/>
+          <w:szCs w:val="22"/>
+        </w:rPr>
+        <w:t>/accessible</w:t>
+      </w:r>
+      <w:r>
+        <w:rPr>
+          <w:sz w:val="22"/>
+          <w:szCs w:val="22"/>
+        </w:rPr>
+        <w:t xml:space="preserve"> to as many new and current players as possible</w:t>
+      </w:r>
+      <w:r>
+        <w:rPr>
+          <w:sz w:val="22"/>
+          <w:szCs w:val="22"/>
+        </w:rPr>
+        <w:t xml:space="preserve"> and as relevant</w:t>
+      </w:r>
+      <w:r>
+        <w:rPr>
+          <w:sz w:val="22"/>
+          <w:szCs w:val="22"/>
+        </w:rPr>
+        <w:t xml:space="preserve"> in the community</w:t>
+      </w:r>
+      <w:r>
+        <w:rPr>
+          <w:sz w:val="22"/>
+          <w:szCs w:val="22"/>
+        </w:rPr>
+        <w:t xml:space="preserve"> as possible</w:t>
+      </w:r>
+      <w:r>
+        <w:rPr>
+          <w:sz w:val="22"/>
+          <w:szCs w:val="22"/>
+        </w:rPr>
+        <w:t xml:space="preserve">, it is necessary to </w:t>
+      </w:r>
+      <w:r>
+        <w:rPr>
+          <w:sz w:val="22"/>
+          <w:szCs w:val="22"/>
+        </w:rPr>
+        <w:t>identify these groups and aspects thereof.</w:t>
+      </w:r>
+    </w:p>
+    <w:p>
+      <w:pPr>
+        <w:jc w:val="both"/>
+        <w:rPr>
+          <w:b/>
+          <w:bCs/>
+          <w:sz w:val="22"/>
+          <w:szCs w:val="22"/>
+          <w:u w:val="single"/>
+        </w:rPr>
+      </w:pPr>
+      <w:r>
+        <w:rPr>
+          <w:b/>
+          <w:bCs/>
+          <w:sz w:val="22"/>
+          <w:szCs w:val="22"/>
+          <w:u w:val="single"/>
+        </w:rPr>
+        <w:t>Audience Identification</w:t>
+      </w:r>
+    </w:p>
+    <w:p>
+      <w:pPr>
+        <w:jc w:val="both"/>
+        <w:rPr>
+          <w:sz w:val="22"/>
+          <w:szCs w:val="22"/>
+        </w:rPr>
+      </w:pPr>
+      <w:r>
+        <w:rPr>
+          <w:sz w:val="22"/>
+          <w:szCs w:val="22"/>
+        </w:rPr>
+        <w:t>The target audience for this product can be categorized into the following groups:</w:t>
+      </w:r>
+    </w:p>
+    <w:p>
+      <w:pPr>
+        <w:pStyle w:val="ListParagraph"/>
+        <w:numPr>
+          <w:ilvl w:val="0"/>
+          <w:numId w:val="3"/>
+        </w:numPr>
+        <w:jc w:val="both"/>
+        <w:rPr>
+          <w:sz w:val="22"/>
+          <w:szCs w:val="22"/>
+        </w:rPr>
+      </w:pPr>
+      <w:r>
+        <w:rPr>
+          <w:b/>
+          <w:bCs/>
+          <w:sz w:val="22"/>
+          <w:szCs w:val="22"/>
+        </w:rPr>
+        <w:t xml:space="preserve">New Players (Playtime&lt;=5 Hours): </w:t>
+      </w:r>
+      <w:r>
+        <w:rPr>
+          <w:sz w:val="22"/>
+          <w:szCs w:val="22"/>
+        </w:rPr>
+        <w:t>The most inexperienced type of player, with only a brief introduction to the game and its character build screens. They will have a</w:t>
+      </w:r>
+      <w:r>
+        <w:rPr>
+          <w:sz w:val="22"/>
+          <w:szCs w:val="22"/>
+        </w:rPr>
+        <w:t xml:space="preserve"> very</w:t>
+      </w:r>
+      <w:r>
+        <w:rPr>
+          <w:sz w:val="22"/>
+          <w:szCs w:val="22"/>
+        </w:rPr>
+        <w:t xml:space="preserve"> basic understanding of</w:t>
+      </w:r>
+      <w:r>
+        <w:rPr>
+          <w:sz w:val="22"/>
+          <w:szCs w:val="22"/>
+        </w:rPr>
+        <w:t xml:space="preserve"> the game space including:</w:t>
+      </w:r>
+    </w:p>
+    <w:p>
+      <w:pPr>
+        <w:pStyle w:val="ListParagraph"/>
+        <w:numPr>
+          <w:ilvl w:val="1"/>
+          <w:numId w:val="3"/>
+        </w:numPr>
+        <w:jc w:val="both"/>
+        <w:rPr>
+          <w:sz w:val="22"/>
+          <w:szCs w:val="22"/>
+        </w:rPr>
+      </w:pPr>
+      <w:r>
+        <w:rPr>
+          <w:sz w:val="22"/>
+          <w:szCs w:val="22"/>
+        </w:rPr>
+        <w:t>Some of the activity types</w:t>
+      </w:r>
+    </w:p>
+    <w:p>
+      <w:pPr>
+        <w:pStyle w:val="ListParagraph"/>
+        <w:numPr>
+          <w:ilvl w:val="1"/>
+          <w:numId w:val="3"/>
+        </w:numPr>
+        <w:jc w:val="both"/>
+        <w:rPr>
+          <w:sz w:val="22"/>
+          <w:szCs w:val="22"/>
+        </w:rPr>
+      </w:pPr>
+      <w:r>
+        <w:rPr>
+          <w:sz w:val="22"/>
+          <w:szCs w:val="22"/>
+        </w:rPr>
+        <w:t>Character and inventory screen</w:t>
+      </w:r>
+    </w:p>
+    <w:p>
+      <w:pPr>
+        <w:pStyle w:val="ListParagraph"/>
+        <w:numPr>
+          <w:ilvl w:val="1"/>
+          <w:numId w:val="3"/>
+        </w:numPr>
+        <w:jc w:val="both"/>
+        <w:rPr>
+          <w:sz w:val="22"/>
+          <w:szCs w:val="22"/>
+        </w:rPr>
+      </w:pPr>
+      <w:r>
+        <w:rPr>
+          <w:sz w:val="22"/>
+          <w:szCs w:val="22"/>
+        </w:rPr>
+        <w:t>Player item vault</w:t>
+      </w:r>
+    </w:p>
+    <w:p>
+      <w:pPr>
+        <w:pStyle w:val="ListParagraph"/>
+        <w:numPr>
+          <w:ilvl w:val="1"/>
+          <w:numId w:val="3"/>
+        </w:numPr>
+        <w:jc w:val="both"/>
+        <w:rPr>
+          <w:sz w:val="22"/>
+          <w:szCs w:val="22"/>
+        </w:rPr>
+      </w:pPr>
+      <w:r>
+        <w:rPr>
+          <w:sz w:val="22"/>
+          <w:szCs w:val="22"/>
+        </w:rPr>
+        <w:t>Character Class</w:t>
+      </w:r>
+    </w:p>
+    <w:p>
+      <w:pPr>
+        <w:pStyle w:val="ListParagraph"/>
+        <w:numPr>
+          <w:ilvl w:val="1"/>
+          <w:numId w:val="3"/>
+        </w:numPr>
+        <w:jc w:val="both"/>
+        <w:rPr>
+          <w:sz w:val="22"/>
+          <w:szCs w:val="22"/>
+        </w:rPr>
+      </w:pPr>
+      <w:r>
+        <w:rPr>
+          <w:sz w:val="22"/>
+          <w:szCs w:val="22"/>
+        </w:rPr>
+        <w:t>Character Sub-Class</w:t>
+      </w:r>
+    </w:p>
+    <w:p>
+      <w:pPr>
+        <w:pStyle w:val="ListParagraph"/>
+        <w:numPr>
+          <w:ilvl w:val="1"/>
+          <w:numId w:val="3"/>
+        </w:numPr>
+        <w:jc w:val="both"/>
+        <w:rPr>
+          <w:sz w:val="22"/>
+          <w:szCs w:val="22"/>
+        </w:rPr>
+      </w:pPr>
+      <w:r>
+        <w:rPr>
+          <w:sz w:val="22"/>
+          <w:szCs w:val="22"/>
+        </w:rPr>
+        <w:t>Character weapons and Armor</w:t>
+      </w:r>
+    </w:p>
+    <w:p>
+      <w:pPr>
+        <w:pStyle w:val="ListParagraph"/>
+        <w:numPr>
+          <w:ilvl w:val="0"/>
+          <w:numId w:val="3"/>
+        </w:numPr>
+        <w:jc w:val="both"/>
+        <w:rPr>
+          <w:sz w:val="22"/>
+          <w:szCs w:val="22"/>
+        </w:rPr>
+      </w:pPr>
+      <w:r>
+        <w:rPr>
+          <w:b/>
+          <w:bCs/>
+          <w:sz w:val="22"/>
+          <w:szCs w:val="22"/>
+        </w:rPr>
+        <w:t xml:space="preserve">Beginner Players (50 Hours &gt;= Playtime &gt; 5 Hours): </w:t>
+      </w:r>
+      <w:r>
+        <w:rPr>
+          <w:sz w:val="22"/>
+          <w:szCs w:val="22"/>
+        </w:rPr>
+        <w:t>A player who has become more familiar with the core game mechanics and the concept of a character build. They will understand the importance of utilizing certain items for more specific and challenging activities. They will have a</w:t>
+      </w:r>
+      <w:r>
+        <w:rPr>
+          <w:sz w:val="22"/>
+          <w:szCs w:val="22"/>
+        </w:rPr>
+        <w:t xml:space="preserve"> beginner</w:t>
+      </w:r>
+      <w:r>
+        <w:rPr>
+          <w:sz w:val="22"/>
+          <w:szCs w:val="22"/>
+        </w:rPr>
+        <w:t xml:space="preserve"> understanding of all items in the previous </w:t>
+      </w:r>
+      <w:r>
+        <w:rPr>
+          <w:sz w:val="22"/>
+          <w:szCs w:val="22"/>
+        </w:rPr>
+        <w:t>user</w:t>
+      </w:r>
+      <w:r>
+        <w:rPr>
+          <w:sz w:val="22"/>
+          <w:szCs w:val="22"/>
+        </w:rPr>
+        <w:t xml:space="preserve"> category</w:t>
+      </w:r>
+      <w:r>
+        <w:rPr>
+          <w:sz w:val="22"/>
+          <w:szCs w:val="22"/>
+        </w:rPr>
+        <w:t>, as well as:</w:t>
+      </w:r>
+    </w:p>
+    <w:p>
+      <w:pPr>
+        <w:pStyle w:val="ListParagraph"/>
+        <w:numPr>
+          <w:ilvl w:val="1"/>
+          <w:numId w:val="3"/>
+        </w:numPr>
+        <w:jc w:val="both"/>
+        <w:rPr>
+          <w:sz w:val="22"/>
+          <w:szCs w:val="22"/>
+        </w:rPr>
+      </w:pPr>
+      <w:r>
+        <w:rPr>
+          <w:sz w:val="22"/>
+          <w:szCs w:val="22"/>
+        </w:rPr>
+        <w:t>Sub-Class configuration (aspect, fragment, grenade, melee and class-ability)</w:t>
+      </w:r>
+    </w:p>
+    <w:p>
+      <w:pPr>
+        <w:pStyle w:val="ListParagraph"/>
+        <w:numPr>
+          <w:ilvl w:val="1"/>
+          <w:numId w:val="3"/>
+        </w:numPr>
+        <w:jc w:val="both"/>
+        <w:rPr>
+          <w:sz w:val="22"/>
+          <w:szCs w:val="22"/>
+        </w:rPr>
+      </w:pPr>
+      <w:r>
+        <w:rPr>
+          <w:sz w:val="22"/>
+          <w:szCs w:val="22"/>
+        </w:rPr>
+        <w:t>Weapon modifications</w:t>
+      </w:r>
+    </w:p>
+    <w:p>
+      <w:pPr>
+        <w:pStyle w:val="ListParagraph"/>
+        <w:numPr>
+          <w:ilvl w:val="1"/>
+          <w:numId w:val="3"/>
+        </w:numPr>
+        <w:jc w:val="both"/>
+        <w:rPr>
+          <w:sz w:val="22"/>
+          <w:szCs w:val="22"/>
+        </w:rPr>
+      </w:pPr>
+      <w:r>
+        <w:rPr>
+          <w:sz w:val="22"/>
+          <w:szCs w:val="22"/>
+        </w:rPr>
+        <w:t>Armor modifications</w:t>
+      </w:r>
+    </w:p>
+    <w:p>
+      <w:pPr>
+        <w:pStyle w:val="ListParagraph"/>
+        <w:numPr>
+          <w:ilvl w:val="1"/>
+          <w:numId w:val="3"/>
+        </w:numPr>
+        <w:jc w:val="both"/>
+        <w:rPr>
+          <w:sz w:val="22"/>
+          <w:szCs w:val="22"/>
+        </w:rPr>
+      </w:pPr>
+      <w:r>
+        <w:rPr>
+          <w:sz w:val="22"/>
+          <w:szCs w:val="22"/>
+        </w:rPr>
+        <w:t>All activity types</w:t>
+      </w:r>
+    </w:p>
+    <w:p>
+      <w:pPr>
+        <w:pStyle w:val="ListParagraph"/>
+        <w:numPr>
+          <w:ilvl w:val="0"/>
+          <w:numId w:val="3"/>
+        </w:numPr>
+        <w:jc w:val="both"/>
+        <w:rPr>
+          <w:sz w:val="22"/>
+          <w:szCs w:val="22"/>
+        </w:rPr>
+      </w:pPr>
+      <w:r>
+        <w:rPr>
+          <w:b/>
+          <w:bCs/>
+          <w:sz w:val="22"/>
+          <w:szCs w:val="22"/>
+        </w:rPr>
+        <w:t>Intermediary Players</w:t>
+      </w:r>
+      <w:r>
+        <w:rPr>
+          <w:b/>
+          <w:bCs/>
+          <w:sz w:val="22"/>
+          <w:szCs w:val="22"/>
+        </w:rPr>
+        <w:t xml:space="preserve"> </w:t>
+      </w:r>
+      <w:r>
+        <w:rPr>
+          <w:b/>
+          <w:bCs/>
+          <w:sz w:val="22"/>
+          <w:szCs w:val="22"/>
+        </w:rPr>
+        <w:t>(300 Hours &gt;= Playtime &gt; 50 Hours):</w:t>
+      </w:r>
+      <w:r>
+        <w:rPr>
+          <w:b/>
+          <w:bCs/>
+          <w:sz w:val="22"/>
+          <w:szCs w:val="22"/>
+        </w:rPr>
+        <w:t xml:space="preserve"> </w:t>
+      </w:r>
+      <w:r>
+        <w:rPr>
+          <w:sz w:val="22"/>
+          <w:szCs w:val="22"/>
+        </w:rPr>
+        <w:t xml:space="preserve">A player who has completed some of the more challenging activities such as raids or </w:t>
+      </w:r>
+      <w:proofErr w:type="gramStart"/>
+      <w:r>
+        <w:rPr>
+          <w:sz w:val="22"/>
+          <w:szCs w:val="22"/>
+        </w:rPr>
+        <w:t>dungeons, but</w:t>
+      </w:r>
+      <w:proofErr w:type="gramEnd"/>
+      <w:r>
+        <w:rPr>
+          <w:sz w:val="22"/>
+          <w:szCs w:val="22"/>
+        </w:rPr>
+        <w:t xml:space="preserve"> may still not completely grasp the more fine-detailed aspects of the game such as individual elemental effects. They will however be aware of their existence and the status effects they can create. </w:t>
+      </w:r>
+      <w:r>
+        <w:rPr>
+          <w:b/>
+          <w:bCs/>
+          <w:sz w:val="22"/>
+          <w:szCs w:val="22"/>
+        </w:rPr>
+        <w:t xml:space="preserve"> </w:t>
+      </w:r>
+      <w:r>
+        <w:rPr>
+          <w:b/>
+          <w:bCs/>
+          <w:sz w:val="22"/>
+          <w:szCs w:val="22"/>
+        </w:rPr>
+        <w:t xml:space="preserve"> </w:t>
+      </w:r>
+    </w:p>
+    <w:p>
+      <w:pPr>
+        <w:jc w:val="both"/>
+        <w:rPr>
+          <w:sz w:val="22"/>
+          <w:szCs w:val="22"/>
+        </w:rPr>
+      </w:pPr>
+    </w:p>
+    <w:p>
+      <w:pPr>
+        <w:jc w:val="both"/>
+        <w:rPr>
+          <w:sz w:val="22"/>
+          <w:szCs w:val="22"/>
+        </w:rPr>
+      </w:pPr>
+    </w:p>
+    <w:p>
+      <w:pPr>
+        <w:jc w:val="both"/>
+        <w:rPr>
+          <w:sz w:val="22"/>
+          <w:szCs w:val="22"/>
+        </w:rPr>
+      </w:pPr>
+    </w:p>
+    <w:p>
+      <w:pPr>
+        <w:jc w:val="both"/>
+        <w:rPr>
+          <w:sz w:val="22"/>
+          <w:szCs w:val="22"/>
+        </w:rPr>
+      </w:pPr>
+    </w:p>
+    <w:p>
+      <w:pPr>
+        <w:jc w:val="both"/>
+        <w:rPr>
+          <w:sz w:val="22"/>
+          <w:szCs w:val="22"/>
+        </w:rPr>
+      </w:pPr>
+    </w:p>
+    <w:p>
+      <w:pPr>
+        <w:jc w:val="both"/>
+        <w:rPr>
+          <w:sz w:val="22"/>
+          <w:szCs w:val="22"/>
+        </w:rPr>
+      </w:pPr>
+    </w:p>
+    <w:p>
+      <w:pPr>
+        <w:jc w:val="both"/>
+        <w:rPr>
+          <w:sz w:val="22"/>
+          <w:szCs w:val="22"/>
+        </w:rPr>
+      </w:pPr>
+    </w:p>
+    <w:p>
+      <w:pPr>
+        <w:jc w:val="both"/>
+        <w:rPr>
+          <w:sz w:val="22"/>
+          <w:szCs w:val="22"/>
+        </w:rPr>
+      </w:pPr>
+    </w:p>
+    <w:p>
+      <w:pPr>
+        <w:jc w:val="both"/>
+        <w:rPr>
+          <w:sz w:val="22"/>
+          <w:szCs w:val="22"/>
+        </w:rPr>
+      </w:pPr>
+    </w:p>
+    <w:p>
+      <w:pPr>
+        <w:jc w:val="both"/>
+        <w:rPr>
+          <w:sz w:val="22"/>
+          <w:szCs w:val="22"/>
+        </w:rPr>
+      </w:pPr>
+    </w:p>
+    <w:p>
+      <w:pPr>
+        <w:jc w:val="both"/>
+        <w:rPr>
+          <w:sz w:val="22"/>
+          <w:szCs w:val="22"/>
+        </w:rPr>
+      </w:pPr>
+    </w:p>
+    <w:p>
+      <w:pPr>
+        <w:jc w:val="both"/>
+        <w:rPr>
+          <w:sz w:val="22"/>
+          <w:szCs w:val="22"/>
+        </w:rPr>
+      </w:pPr>
+    </w:p>
+    <w:p>
+      <w:pPr>
+        <w:jc w:val="both"/>
+        <w:rPr>
+          <w:sz w:val="22"/>
+          <w:szCs w:val="22"/>
+        </w:rPr>
+      </w:pPr>
+    </w:p>
+    <w:p>
+      <w:pPr>
+        <w:jc w:val="both"/>
+        <w:rPr>
+          <w:sz w:val="22"/>
+          <w:szCs w:val="22"/>
+        </w:rPr>
+      </w:pPr>
+    </w:p>
+    <w:p>
+      <w:pPr>
+        <w:jc w:val="both"/>
+        <w:rPr>
+          <w:sz w:val="22"/>
+          <w:szCs w:val="22"/>
+        </w:rPr>
+      </w:pPr>
+    </w:p>
+    <w:p>
+      <w:pPr>
+        <w:jc w:val="both"/>
+        <w:rPr>
+          <w:sz w:val="22"/>
+          <w:szCs w:val="22"/>
+        </w:rPr>
+      </w:pPr>
+    </w:p>
+    <w:p>
+      <w:pPr>
+        <w:jc w:val="both"/>
+        <w:rPr>
+          <w:sz w:val="22"/>
+          <w:szCs w:val="22"/>
+        </w:rPr>
+      </w:pPr>
+    </w:p>
+    <w:p>
+      <w:pPr>
+        <w:jc w:val="both"/>
+        <w:rPr>
+          <w:sz w:val="22"/>
+          <w:szCs w:val="22"/>
+        </w:rPr>
+      </w:pPr>
+    </w:p>
+    <w:p>
+      <w:pPr>
+        <w:jc w:val="both"/>
+        <w:rPr>
+          <w:sz w:val="22"/>
+          <w:szCs w:val="22"/>
+        </w:rPr>
+      </w:pPr>
+    </w:p>
+    <w:p>
+      <w:pPr>
+        <w:jc w:val="both"/>
+        <w:rPr>
+          <w:sz w:val="22"/>
+          <w:szCs w:val="22"/>
+        </w:rPr>
+      </w:pPr>
+      <w:r>
+        <w:rPr>
+          <w:sz w:val="22"/>
+          <w:szCs w:val="22"/>
+        </w:rPr>
+        <w:t xml:space="preserve"> </w:t>
       </w:r>
     </w:p>
     <w:sectPr>
@@ -1010,7 +1936,13 @@
       <w:pStyle w:val="Header"/>
     </w:pPr>
     <w:r>
-      <w:t>Target Platform Analysis V0.1 (Draft)</w:t>
+      <w:t>Target Platform</w:t>
+    </w:r>
+    <w:r>
+      <w:t xml:space="preserve"> and Audience</w:t>
+    </w:r>
+    <w:r>
+      <w:t xml:space="preserve"> Analysis V0.1 (Draft)</w:t>
     </w:r>
   </w:p>
   <w:p>
@@ -1027,6 +1959,119 @@
 <file path=word/numbering.xml><?xml version="1.0" encoding="utf-8"?>
 <w:numbering xmlns:wpc="http://schemas.microsoft.com/office/word/2010/wordprocessingCanvas" xmlns:cx="http://schemas.microsoft.com/office/drawing/2014/chartex" xmlns:cx1="http://schemas.microsoft.com/office/drawing/2015/9/8/chartex" xmlns:cx2="http://schemas.microsoft.com/office/drawing/2015/10/21/chartex" xmlns:cx3="http://schemas.microsoft.com/office/drawing/2016/5/9/chartex" xmlns:cx4="http://schemas.microsoft.com/office/drawing/2016/5/10/chartex" xmlns:cx5="http://schemas.microsoft.com/office/drawing/2016/5/11/chartex" xmlns:cx6="http://schemas.microsoft.com/office/drawing/2016/5/12/chartex" xmlns:cx7="http://schemas.microsoft.com/office/drawing/2016/5/13/chartex" xmlns:cx8="http://schemas.microsoft.com/office/drawing/2016/5/14/chartex" xmlns:mc="http://schemas.openxmlformats.org/markup-compatibility/2006" xmlns:aink="http://schemas.microsoft.com/office/drawing/2016/ink" xmlns:am3d="http://schemas.microsoft.com/office/drawing/2017/model3d" xmlns:o="urn:schemas-microsoft-com:office:office" xmlns:oel="http://schemas.microsoft.com/office/2019/extlst" xmlns:r="http://schemas.openxmlformats.org/officeDocument/2006/relationships" xmlns:m="http://schemas.openxmlformats.org/officeDocument/2006/math" xmlns:v="urn:schemas-microsoft-com:vml" xmlns:wp14="http://schemas.microsoft.com/office/word/2010/wordprocessingDrawing" xmlns:wp="http://schemas.openxmlformats.org/drawingml/2006/wordprocessingDrawing" xmlns:w10="urn:schemas-microsoft-com:office:word" xmlns:w="http://schemas.openxmlformats.org/wordprocessingml/2006/main" xmlns:w14="http://schemas.microsoft.com/office/word/2010/wordml" xmlns:w15="http://schemas.microsoft.com/office/word/2012/wordml" xmlns:w16cex="http://schemas.microsoft.com/office/word/2018/wordml/cex" xmlns:w16cid="http://schemas.microsoft.com/office/word/2016/wordml/cid" xmlns:w16="http://schemas.microsoft.com/office/word/2018/wordml" xmlns:w16du="http://schemas.microsoft.com/office/word/2023/wordml/word16du" xmlns:w16sdtdh="http://schemas.microsoft.com/office/word/2020/wordml/sdtdatahash" xmlns:w16sdtfl="http://schemas.microsoft.com/office/word/2024/wordml/sdtformatlock" xmlns:w16se="http://schemas.microsoft.com/office/word/2015/wordml/symex" xmlns:wpg="http://schemas.microsoft.com/office/word/2010/wordprocessingGroup" xmlns:wpi="http://schemas.microsoft.com/office/word/2010/wordprocessingInk" xmlns:wne="http://schemas.microsoft.com/office/word/2006/wordml" xmlns:wps="http://schemas.microsoft.com/office/word/2010/wordprocessingShape" mc:Ignorable="w14 w15 w16se w16cid w16 w16cex w16sdtdh w16sdtfl w16du wp14">
   <w:abstractNum w:abstractNumId="0" w15:restartNumberingAfterBreak="0">
+    <w:nsid w:val="169E6146"/>
+    <w:multiLevelType w:val="hybridMultilevel"/>
+    <w:tmpl w:val="394A5F54"/>
+    <w:lvl w:ilvl="0" w:tplc="08090001">
+      <w:start w:val="1"/>
+      <w:numFmt w:val="bullet"/>
+      <w:lvlText w:val=""/>
+      <w:lvlJc w:val="left"/>
+      <w:pPr>
+        <w:ind w:left="720" w:hanging="360"/>
+      </w:pPr>
+      <w:rPr>
+        <w:rFonts w:ascii="Symbol" w:hAnsi="Symbol" w:hint="default"/>
+      </w:rPr>
+    </w:lvl>
+    <w:lvl w:ilvl="1" w:tplc="08090003">
+      <w:start w:val="1"/>
+      <w:numFmt w:val="bullet"/>
+      <w:lvlText w:val="o"/>
+      <w:lvlJc w:val="left"/>
+      <w:pPr>
+        <w:ind w:left="1440" w:hanging="360"/>
+      </w:pPr>
+      <w:rPr>
+        <w:rFonts w:ascii="Courier New" w:hAnsi="Courier New" w:cs="Courier New" w:hint="default"/>
+      </w:rPr>
+    </w:lvl>
+    <w:lvl w:ilvl="2" w:tplc="08090005" w:tentative="1">
+      <w:start w:val="1"/>
+      <w:numFmt w:val="bullet"/>
+      <w:lvlText w:val=""/>
+      <w:lvlJc w:val="left"/>
+      <w:pPr>
+        <w:ind w:left="2160" w:hanging="360"/>
+      </w:pPr>
+      <w:rPr>
+        <w:rFonts w:ascii="Wingdings" w:hAnsi="Wingdings" w:hint="default"/>
+      </w:rPr>
+    </w:lvl>
+    <w:lvl w:ilvl="3" w:tplc="08090001" w:tentative="1">
+      <w:start w:val="1"/>
+      <w:numFmt w:val="bullet"/>
+      <w:lvlText w:val=""/>
+      <w:lvlJc w:val="left"/>
+      <w:pPr>
+        <w:ind w:left="2880" w:hanging="360"/>
+      </w:pPr>
+      <w:rPr>
+        <w:rFonts w:ascii="Symbol" w:hAnsi="Symbol" w:hint="default"/>
+      </w:rPr>
+    </w:lvl>
+    <w:lvl w:ilvl="4" w:tplc="08090003" w:tentative="1">
+      <w:start w:val="1"/>
+      <w:numFmt w:val="bullet"/>
+      <w:lvlText w:val="o"/>
+      <w:lvlJc w:val="left"/>
+      <w:pPr>
+        <w:ind w:left="3600" w:hanging="360"/>
+      </w:pPr>
+      <w:rPr>
+        <w:rFonts w:ascii="Courier New" w:hAnsi="Courier New" w:cs="Courier New" w:hint="default"/>
+      </w:rPr>
+    </w:lvl>
+    <w:lvl w:ilvl="5" w:tplc="08090005" w:tentative="1">
+      <w:start w:val="1"/>
+      <w:numFmt w:val="bullet"/>
+      <w:lvlText w:val=""/>
+      <w:lvlJc w:val="left"/>
+      <w:pPr>
+        <w:ind w:left="4320" w:hanging="360"/>
+      </w:pPr>
+      <w:rPr>
+        <w:rFonts w:ascii="Wingdings" w:hAnsi="Wingdings" w:hint="default"/>
+      </w:rPr>
+    </w:lvl>
+    <w:lvl w:ilvl="6" w:tplc="08090001" w:tentative="1">
+      <w:start w:val="1"/>
+      <w:numFmt w:val="bullet"/>
+      <w:lvlText w:val=""/>
+      <w:lvlJc w:val="left"/>
+      <w:pPr>
+        <w:ind w:left="5040" w:hanging="360"/>
+      </w:pPr>
+      <w:rPr>
+        <w:rFonts w:ascii="Symbol" w:hAnsi="Symbol" w:hint="default"/>
+      </w:rPr>
+    </w:lvl>
+    <w:lvl w:ilvl="7" w:tplc="08090003" w:tentative="1">
+      <w:start w:val="1"/>
+      <w:numFmt w:val="bullet"/>
+      <w:lvlText w:val="o"/>
+      <w:lvlJc w:val="left"/>
+      <w:pPr>
+        <w:ind w:left="5760" w:hanging="360"/>
+      </w:pPr>
+      <w:rPr>
+        <w:rFonts w:ascii="Courier New" w:hAnsi="Courier New" w:cs="Courier New" w:hint="default"/>
+      </w:rPr>
+    </w:lvl>
+    <w:lvl w:ilvl="8" w:tplc="08090005" w:tentative="1">
+      <w:start w:val="1"/>
+      <w:numFmt w:val="bullet"/>
+      <w:lvlText w:val=""/>
+      <w:lvlJc w:val="left"/>
+      <w:pPr>
+        <w:ind w:left="6480" w:hanging="360"/>
+      </w:pPr>
+      <w:rPr>
+        <w:rFonts w:ascii="Wingdings" w:hAnsi="Wingdings" w:hint="default"/>
+      </w:rPr>
+    </w:lvl>
+  </w:abstractNum>
+  <w:abstractNum w:abstractNumId="1" w15:restartNumberingAfterBreak="0">
     <w:nsid w:val="394121AD"/>
     <w:multiLevelType w:val="hybridMultilevel"/>
     <w:tmpl w:val="45484AD8"/>
@@ -1139,10 +2184,10 @@
       </w:rPr>
     </w:lvl>
   </w:abstractNum>
-  <w:abstractNum w:abstractNumId="1" w15:restartNumberingAfterBreak="0">
+  <w:abstractNum w:abstractNumId="2" w15:restartNumberingAfterBreak="0">
     <w:nsid w:val="7EC63A55"/>
     <w:multiLevelType w:val="hybridMultilevel"/>
-    <w:tmpl w:val="22047A0C"/>
+    <w:tmpl w:val="89F60754"/>
     <w:lvl w:ilvl="0" w:tplc="08090001">
       <w:start w:val="1"/>
       <w:numFmt w:val="bullet"/>
@@ -1253,9 +2298,12 @@
     </w:lvl>
   </w:abstractNum>
   <w:num w:numId="1" w16cid:durableId="666595678">
+    <w:abstractNumId w:val="2"/>
+  </w:num>
+  <w:num w:numId="2" w16cid:durableId="537278505">
     <w:abstractNumId w:val="1"/>
   </w:num>
-  <w:num w:numId="2" w16cid:durableId="537278505">
+  <w:num w:numId="3" w16cid:durableId="1468624236">
     <w:abstractNumId w:val="0"/>
   </w:num>
 </w:numbering>
@@ -1865,7 +2913,6 @@
   <w:style w:type="character" w:default="1" w:styleId="DefaultParagraphFont">
     <w:name w:val="Default Paragraph Font"/>
     <w:uiPriority w:val="1"/>
-    <w:semiHidden/>
     <w:unhideWhenUsed/>
   </w:style>
   <w:style w:type="table" w:default="1" w:styleId="TableNormal">
@@ -2519,4 +3566,24 @@
     </a:ext>
   </a:extLst>
 </a:theme>
+</file>
+
+<file path=word/webextensions/taskpanes.xml><?xml version="1.0" encoding="utf-8"?>
+<wetp:taskpanes xmlns:wetp="http://schemas.microsoft.com/office/webextensions/taskpanes/2010/11">
+  <wetp:taskpane dockstate="right" visibility="0" width="525" row="0">
+    <wetp:webextensionref xmlns:r="http://schemas.openxmlformats.org/officeDocument/2006/relationships" r:id="rId1"/>
+  </wetp:taskpane>
+</wetp:taskpanes>
+</file>
+
+<file path=word/webextensions/webextension1.xml><?xml version="1.0" encoding="utf-8"?>
+<we:webextension xmlns:we="http://schemas.microsoft.com/office/webextensions/webextension/2010/11" id="{C9307A52-3B0C-46AE-8596-4A0A40DD7ED8}">
+  <we:reference id="wa200007708" version="1.0.0.0" store="en-US" storeType="OMEX"/>
+  <we:alternateReferences>
+    <we:reference id="wa200007708" version="1.0.0.0" store="wa200007708" storeType="OMEX"/>
+  </we:alternateReferences>
+  <we:properties/>
+  <we:bindings/>
+  <we:snapshot xmlns:r="http://schemas.openxmlformats.org/officeDocument/2006/relationships"/>
+</we:webextension>
 </file>
</xml_diff>